<commit_message>
finishing up first round of revisions
</commit_message>
<xml_diff>
--- a/4 Manuscript/Metacognition and Learning Reactivity Reviews.docx
+++ b/4 Manuscript/Metacognition and Learning Reactivity Reviews.docx
@@ -495,6 +495,7 @@
         <w:t>(8</w:t>
       </w:r>
       <w:commentRangeStart w:id="12"/>
+      <w:commentRangeStart w:id="13"/>
       <w:r>
         <w:t xml:space="preserve">). The authors </w:t>
       </w:r>
@@ -504,6 +505,13 @@
           <w:rStyle w:val="CommentReference"/>
         </w:rPr>
         <w:commentReference w:id="12"/>
+      </w:r>
+      <w:commentRangeEnd w:id="13"/>
+      <w:r>
+        <w:rPr>
+          <w:rStyle w:val="CommentReference"/>
+        </w:rPr>
+        <w:commentReference w:id="13"/>
       </w:r>
       <w:r>
         <w:t xml:space="preserve">should consider examining relative accuracy (see Rhodes, 2016) of the JOLs (perhaps collapsed across experiments) as an exploratory analysis. Doing so is not totally in line with their </w:t>
@@ -518,19 +526,19 @@
       <w:r>
         <w:br/>
       </w:r>
-      <w:commentRangeStart w:id="13"/>
+      <w:commentRangeStart w:id="14"/>
       <w:r>
         <w:t xml:space="preserve">(9). Results: there are values in parentheses in the results sections that must be means, but which should be labeled as such (i.e., M = xxx, SD = xxx). It would be nice to see standard deviations too. </w:t>
       </w:r>
       <w:r>
         <w:br/>
       </w:r>
-      <w:commentRangeEnd w:id="13"/>
-      <w:r>
-        <w:rPr>
-          <w:rStyle w:val="CommentReference"/>
-        </w:rPr>
-        <w:commentReference w:id="13"/>
+      <w:commentRangeEnd w:id="14"/>
+      <w:r>
+        <w:rPr>
+          <w:rStyle w:val="CommentReference"/>
+        </w:rPr>
+        <w:commentReference w:id="14"/>
       </w:r>
       <w:r>
         <w:br/>
@@ -586,16 +594,16 @@
       <w:r>
         <w:br/>
       </w:r>
-      <w:commentRangeStart w:id="14"/>
+      <w:commentRangeStart w:id="15"/>
       <w:r>
         <w:t xml:space="preserve">In the last paragraph on page 7, the authors mention calibration as a measure of JOL accuracy. I think the authors should either define calibration (and probably resolution too) or just say accuracy here. </w:t>
       </w:r>
-      <w:commentRangeEnd w:id="14"/>
-      <w:r>
-        <w:rPr>
-          <w:rStyle w:val="CommentReference"/>
-        </w:rPr>
-        <w:commentReference w:id="14"/>
+      <w:commentRangeEnd w:id="15"/>
+      <w:r>
+        <w:rPr>
+          <w:rStyle w:val="CommentReference"/>
+        </w:rPr>
+        <w:commentReference w:id="15"/>
       </w:r>
       <w:r>
         <w:br/>
@@ -610,16 +618,16 @@
       <w:r>
         <w:br/>
       </w:r>
-      <w:commentRangeStart w:id="15"/>
+      <w:commentRangeStart w:id="16"/>
       <w:r>
         <w:t>It seem</w:t>
       </w:r>
-      <w:commentRangeEnd w:id="15"/>
-      <w:r>
-        <w:rPr>
-          <w:rStyle w:val="CommentReference"/>
-        </w:rPr>
-        <w:commentReference w:id="15"/>
+      <w:commentRangeEnd w:id="16"/>
+      <w:r>
+        <w:rPr>
+          <w:rStyle w:val="CommentReference"/>
+        </w:rPr>
+        <w:commentReference w:id="16"/>
       </w:r>
       <w:r>
         <w:t xml:space="preserve">s odd to preview the results at the end of the Introduction, though perhaps that is the authors' prerogative. Maybe that could be saved for the discussion, especially given that the results are discussed in both the individual experiment discussions and the General Discussion. </w:t>
@@ -631,16 +639,16 @@
         <w:br/>
         <w:t xml:space="preserve">On page 18 the authors may want to avoid the sweeping claim that no other work has examined reactivity with judgments other than JOLs. There have been many different types of judgments used in memory tasks with these judgments compared to JOLs (e.g., judgments of importance; see Murphy &amp; Castel, 2021). </w:t>
       </w:r>
-      <w:commentRangeStart w:id="16"/>
+      <w:commentRangeStart w:id="17"/>
       <w:r>
         <w:t>The authors may also want to note that reactivity does not exclusively involve more or less recall; reactivity can also refer to a change in what is remembered</w:t>
       </w:r>
-      <w:commentRangeEnd w:id="16"/>
-      <w:r>
-        <w:rPr>
-          <w:rStyle w:val="CommentReference"/>
-        </w:rPr>
-        <w:commentReference w:id="16"/>
+      <w:commentRangeEnd w:id="17"/>
+      <w:r>
+        <w:rPr>
+          <w:rStyle w:val="CommentReference"/>
+        </w:rPr>
+        <w:commentReference w:id="17"/>
       </w:r>
       <w:r>
         <w:t xml:space="preserve">. </w:t>
@@ -651,16 +659,16 @@
       <w:r>
         <w:br/>
       </w:r>
-      <w:commentRangeStart w:id="17"/>
+      <w:commentRangeStart w:id="18"/>
       <w:r>
         <w:t xml:space="preserve">When the authors </w:t>
       </w:r>
-      <w:commentRangeEnd w:id="17"/>
-      <w:r>
-        <w:rPr>
-          <w:rStyle w:val="CommentReference"/>
-        </w:rPr>
-        <w:commentReference w:id="17"/>
+      <w:commentRangeEnd w:id="18"/>
+      <w:r>
+        <w:rPr>
+          <w:rStyle w:val="CommentReference"/>
+        </w:rPr>
+        <w:commentReference w:id="18"/>
       </w:r>
       <w:r>
         <w:t xml:space="preserve">introduce the shallow levels of processing group in Experiment 4, it would be useful if </w:t>
@@ -675,18 +683,11 @@
       <w:r>
         <w:br/>
       </w:r>
-      <w:commentRangeStart w:id="18"/>
       <w:commentRangeStart w:id="19"/>
+      <w:commentRangeStart w:id="20"/>
       <w:r>
         <w:t>On page 28 line 28</w:t>
       </w:r>
-      <w:commentRangeEnd w:id="18"/>
-      <w:r>
-        <w:rPr>
-          <w:rStyle w:val="CommentReference"/>
-        </w:rPr>
-        <w:commentReference w:id="18"/>
-      </w:r>
       <w:commentRangeEnd w:id="19"/>
       <w:r>
         <w:rPr>
@@ -694,6 +695,13 @@
         </w:rPr>
         <w:commentReference w:id="19"/>
       </w:r>
+      <w:commentRangeEnd w:id="20"/>
+      <w:r>
+        <w:rPr>
+          <w:rStyle w:val="CommentReference"/>
+        </w:rPr>
+        <w:commentReference w:id="20"/>
+      </w:r>
       <w:r>
         <w:t xml:space="preserve">, the authors suggest that the vowel-counting task is not an explicit encoding task. Were those participants still aware of the memory test? Especially with 2 lists, it is difficult to see how how vowel counting should be considered incidental encoding. In several places where it is relevant, the authors should clarify the degree to which participants were told there would be a later test and of what kind.  </w:t>
       </w:r>
@@ -705,16 +713,16 @@
       <w:r>
         <w:br/>
       </w:r>
-      <w:commentRangeStart w:id="20"/>
+      <w:commentRangeStart w:id="21"/>
       <w:r>
         <w:t xml:space="preserve">The authors' </w:t>
       </w:r>
-      <w:commentRangeEnd w:id="20"/>
-      <w:r>
-        <w:rPr>
-          <w:rStyle w:val="CommentReference"/>
-        </w:rPr>
-        <w:commentReference w:id="20"/>
+      <w:commentRangeEnd w:id="21"/>
+      <w:r>
+        <w:rPr>
+          <w:rStyle w:val="CommentReference"/>
+        </w:rPr>
+        <w:commentReference w:id="21"/>
       </w:r>
       <w:r>
         <w:t xml:space="preserve">focus on whether learners might default to low JOLs for unrelated pairs seems unnecessary, so perhaps this section can be removed (along with the informal discussion of standard deviations and latencies). </w:t>
@@ -802,30 +810,30 @@
       </w:r>
     </w:p>
     <w:p>
-      <w:commentRangeStart w:id="21"/>
+      <w:commentRangeStart w:id="22"/>
       <w:r>
         <w:t>Second</w:t>
       </w:r>
-      <w:commentRangeEnd w:id="21"/>
-      <w:r>
-        <w:rPr>
-          <w:rStyle w:val="CommentReference"/>
-        </w:rPr>
-        <w:commentReference w:id="21"/>
+      <w:commentRangeEnd w:id="22"/>
+      <w:r>
+        <w:rPr>
+          <w:rStyle w:val="CommentReference"/>
+        </w:rPr>
+        <w:commentReference w:id="22"/>
       </w:r>
       <w:r>
         <w:t xml:space="preserve">, if all tasks implicitly emphasize relational encoding by drawing attention to word relatedness, JOLs, JAMs, and frequency judgments may be related to some degree. Do the studies provide some evidence for such relations, e.g., are these judgments </w:t>
       </w:r>
-      <w:commentRangeStart w:id="22"/>
+      <w:commentRangeStart w:id="23"/>
       <w:r>
         <w:t xml:space="preserve">correlated? </w:t>
       </w:r>
-      <w:commentRangeEnd w:id="22"/>
-      <w:r>
-        <w:rPr>
-          <w:rStyle w:val="CommentReference"/>
-        </w:rPr>
-        <w:commentReference w:id="22"/>
+      <w:commentRangeEnd w:id="23"/>
+      <w:r>
+        <w:rPr>
+          <w:rStyle w:val="CommentReference"/>
+        </w:rPr>
+        <w:commentReference w:id="23"/>
       </w:r>
     </w:p>
     <w:p/>
@@ -845,16 +853,16 @@
         <w:br/>
         <w:t xml:space="preserve">2)      In the introduction, the authors describe different accounts of processes that may underlie the reactivity effects of JOLs. Since the current research aims to investigate the mechanisms underlying reactivity effects of JOLs, it should be specified in the introduction (sections) how the experimental manipulations Experiments 2-4 relate to these accounts. </w:t>
       </w:r>
-      <w:commentRangeStart w:id="23"/>
+      <w:commentRangeStart w:id="24"/>
       <w:r>
         <w:t>The authors should clarify whether these experiments were designed to test any or more of the suggested accounts specifically</w:t>
       </w:r>
-      <w:commentRangeEnd w:id="23"/>
-      <w:r>
-        <w:rPr>
-          <w:rStyle w:val="CommentReference"/>
-        </w:rPr>
-        <w:commentReference w:id="23"/>
+      <w:commentRangeEnd w:id="24"/>
+      <w:r>
+        <w:rPr>
+          <w:rStyle w:val="CommentReference"/>
+        </w:rPr>
+        <w:commentReference w:id="24"/>
       </w:r>
       <w:r>
         <w:t>.</w:t>
@@ -865,16 +873,16 @@
         <w:br/>
         <w:t xml:space="preserve">3)      </w:t>
       </w:r>
-      <w:commentRangeStart w:id="24"/>
+      <w:commentRangeStart w:id="25"/>
       <w:r>
         <w:t>It was not clear to me</w:t>
       </w:r>
-      <w:commentRangeEnd w:id="24"/>
-      <w:r>
-        <w:rPr>
-          <w:rStyle w:val="CommentReference"/>
-        </w:rPr>
-        <w:commentReference w:id="24"/>
+      <w:commentRangeEnd w:id="25"/>
+      <w:r>
+        <w:rPr>
+          <w:rStyle w:val="CommentReference"/>
+        </w:rPr>
+        <w:commentReference w:id="25"/>
       </w:r>
       <w:r>
         <w:t>, why the changed-goal hypothesis would predict positive reactivity for related pairs and negative reactivity for unrelated pairs in the current experiments, without any time constraints. The authors refer to the study by Metcalfe and Kornell (2003) showing that unrelated pairs were prioritized during study when there were no time constraints (p. 5). Would this not predict positive reactivity for unrelated pairs in the present experiments?</w:t>
@@ -885,16 +893,16 @@
         <w:br/>
         <w:t xml:space="preserve">4)      </w:t>
       </w:r>
-      <w:commentRangeStart w:id="25"/>
+      <w:commentRangeStart w:id="26"/>
       <w:r>
         <w:t>Given</w:t>
       </w:r>
-      <w:commentRangeEnd w:id="25"/>
-      <w:r>
-        <w:rPr>
-          <w:rStyle w:val="CommentReference"/>
-        </w:rPr>
-        <w:commentReference w:id="25"/>
+      <w:commentRangeEnd w:id="26"/>
+      <w:r>
+        <w:rPr>
+          <w:rStyle w:val="CommentReference"/>
+        </w:rPr>
+        <w:commentReference w:id="26"/>
       </w:r>
       <w:r>
         <w:t xml:space="preserve"> that JOL accuracy and illusion of competence played only a very minor role in the current </w:t>
@@ -909,16 +917,16 @@
         <w:br/>
         <w:t xml:space="preserve">5)      p. 19 </w:t>
       </w:r>
-      <w:commentRangeStart w:id="26"/>
+      <w:commentRangeStart w:id="27"/>
       <w:r>
         <w:t>(last paragraph): The authors should specify the pattern of results that would support their hypothesis that memory forecasting is not necessary for positive reactivity to occur.</w:t>
       </w:r>
-      <w:commentRangeEnd w:id="26"/>
-      <w:r>
-        <w:rPr>
-          <w:rStyle w:val="CommentReference"/>
-        </w:rPr>
-        <w:commentReference w:id="26"/>
+      <w:commentRangeEnd w:id="27"/>
+      <w:r>
+        <w:rPr>
+          <w:rStyle w:val="CommentReference"/>
+        </w:rPr>
+        <w:commentReference w:id="27"/>
       </w:r>
     </w:p>
     <w:p>
@@ -926,18 +934,11 @@
         <w:br/>
         <w:t>6</w:t>
       </w:r>
-      <w:commentRangeStart w:id="27"/>
       <w:commentRangeStart w:id="28"/>
+      <w:commentRangeStart w:id="29"/>
       <w:r>
         <w:t xml:space="preserve">)      Exact (corrected) p-values should be reported for all analyses (potentially in the appendix, given their high number). </w:t>
       </w:r>
-      <w:commentRangeEnd w:id="27"/>
-      <w:r>
-        <w:rPr>
-          <w:rStyle w:val="CommentReference"/>
-        </w:rPr>
-        <w:commentReference w:id="27"/>
-      </w:r>
       <w:commentRangeEnd w:id="28"/>
       <w:r>
         <w:rPr>
@@ -945,22 +946,29 @@
         </w:rPr>
         <w:commentReference w:id="28"/>
       </w:r>
+      <w:commentRangeEnd w:id="29"/>
+      <w:r>
+        <w:rPr>
+          <w:rStyle w:val="CommentReference"/>
+        </w:rPr>
+        <w:commentReference w:id="29"/>
+      </w:r>
     </w:p>
     <w:p>
       <w:r>
         <w:br/>
         <w:t xml:space="preserve">7)      The columns named CI 95% in Tables A3 and A4 do not contain any intervals but single numbers. </w:t>
       </w:r>
-      <w:commentRangeStart w:id="29"/>
+      <w:commentRangeStart w:id="30"/>
       <w:r>
         <w:t>The authors should ideally provide the intervals or explain how these numbers are to be translated into confidence intervals?</w:t>
       </w:r>
-      <w:commentRangeEnd w:id="29"/>
-      <w:r>
-        <w:rPr>
-          <w:rStyle w:val="CommentReference"/>
-        </w:rPr>
-        <w:commentReference w:id="29"/>
+      <w:commentRangeEnd w:id="30"/>
+      <w:r>
+        <w:rPr>
+          <w:rStyle w:val="CommentReference"/>
+        </w:rPr>
+        <w:commentReference w:id="30"/>
       </w:r>
     </w:p>
     <w:p>
@@ -968,16 +976,16 @@
         <w:br/>
         <w:t>8</w:t>
       </w:r>
-      <w:commentRangeStart w:id="30"/>
+      <w:commentRangeStart w:id="31"/>
       <w:r>
         <w:t>)      p. 16 (first paragraph): The respective table seems to be Table A3, not A4.</w:t>
       </w:r>
-      <w:commentRangeEnd w:id="30"/>
-      <w:r>
-        <w:rPr>
-          <w:rStyle w:val="CommentReference"/>
-        </w:rPr>
-        <w:commentReference w:id="30"/>
+      <w:commentRangeEnd w:id="31"/>
+      <w:r>
+        <w:rPr>
+          <w:rStyle w:val="CommentReference"/>
+        </w:rPr>
+        <w:commentReference w:id="31"/>
       </w:r>
     </w:p>
     <w:p>
@@ -1303,7 +1311,23 @@
       </w:r>
     </w:p>
   </w:comment>
-  <w:comment w:id="13" w:author="Nick Maxwell" w:date="2021-12-18T14:32:00Z" w:initials="NM">
+  <w:comment w:id="13" w:author="Nicholas Maxwell" w:date="2021-12-21T16:18:00Z" w:initials="NM">
+    <w:p>
+      <w:pPr>
+        <w:pStyle w:val="CommentText"/>
+      </w:pPr>
+      <w:r>
+        <w:rPr>
+          <w:rStyle w:val="CommentReference"/>
+        </w:rPr>
+        <w:annotationRef/>
+      </w:r>
+      <w:r>
+        <w:t>Made a Table in the appendix for this (Table A5)</w:t>
+      </w:r>
+    </w:p>
+  </w:comment>
+  <w:comment w:id="14" w:author="Nick Maxwell" w:date="2021-12-18T14:32:00Z" w:initials="NM">
     <w:p>
       <w:pPr>
         <w:pStyle w:val="CommentText"/>
@@ -1319,7 +1343,7 @@
       </w:r>
     </w:p>
   </w:comment>
-  <w:comment w:id="14" w:author="Nick Maxwell" w:date="2021-12-18T16:50:00Z" w:initials="NM">
+  <w:comment w:id="15" w:author="Nick Maxwell" w:date="2021-12-18T16:50:00Z" w:initials="NM">
     <w:p>
       <w:pPr>
         <w:pStyle w:val="CommentText"/>
@@ -1335,7 +1359,7 @@
       </w:r>
     </w:p>
   </w:comment>
-  <w:comment w:id="15" w:author="Nick Maxwell" w:date="2021-12-17T14:14:00Z" w:initials="NM">
+  <w:comment w:id="16" w:author="Nick Maxwell" w:date="2021-12-17T14:14:00Z" w:initials="NM">
     <w:p>
       <w:pPr>
         <w:pStyle w:val="CommentText"/>
@@ -1354,7 +1378,7 @@
       </w:r>
     </w:p>
   </w:comment>
-  <w:comment w:id="16" w:author="Nick Maxwell" w:date="2021-12-18T14:51:00Z" w:initials="NM">
+  <w:comment w:id="17" w:author="Nick Maxwell" w:date="2021-12-18T14:51:00Z" w:initials="NM">
     <w:p>
       <w:pPr>
         <w:pStyle w:val="CommentText"/>
@@ -1383,7 +1407,7 @@
       </w:r>
     </w:p>
   </w:comment>
-  <w:comment w:id="17" w:author="Nick Maxwell" w:date="2021-12-18T16:36:00Z" w:initials="NM">
+  <w:comment w:id="18" w:author="Nick Maxwell" w:date="2021-12-18T16:36:00Z" w:initials="NM">
     <w:p>
       <w:pPr>
         <w:pStyle w:val="CommentText"/>
@@ -1402,7 +1426,7 @@
       </w:r>
     </w:p>
   </w:comment>
-  <w:comment w:id="18" w:author="Nicholas Maxwell" w:date="2021-12-16T10:45:00Z" w:initials="NM">
+  <w:comment w:id="19" w:author="Nicholas Maxwell" w:date="2021-12-16T10:45:00Z" w:initials="NM">
     <w:p>
       <w:pPr>
         <w:pStyle w:val="CommentText"/>
@@ -1492,7 +1516,7 @@
       </w:r>
     </w:p>
   </w:comment>
-  <w:comment w:id="19" w:author="Nick Maxwell" w:date="2021-12-18T14:10:00Z" w:initials="NM">
+  <w:comment w:id="20" w:author="Nick Maxwell" w:date="2021-12-18T14:10:00Z" w:initials="NM">
     <w:p>
       <w:pPr>
         <w:pStyle w:val="CommentText"/>
@@ -1508,7 +1532,7 @@
       </w:r>
     </w:p>
   </w:comment>
-  <w:comment w:id="20" w:author="Nick Maxwell" w:date="2021-12-18T14:16:00Z" w:initials="NM">
+  <w:comment w:id="21" w:author="Nick Maxwell" w:date="2021-12-18T14:16:00Z" w:initials="NM">
     <w:p>
       <w:pPr>
         <w:pStyle w:val="CommentText"/>
@@ -1524,7 +1548,7 @@
       </w:r>
     </w:p>
   </w:comment>
-  <w:comment w:id="21" w:author="Nicholas Maxwell" w:date="2021-12-16T10:29:00Z" w:initials="NM">
+  <w:comment w:id="22" w:author="Nicholas Maxwell" w:date="2021-12-16T10:29:00Z" w:initials="NM">
     <w:p>
       <w:pPr>
         <w:pStyle w:val="CommentText"/>
@@ -1566,7 +1590,7 @@
       </w:r>
     </w:p>
   </w:comment>
-  <w:comment w:id="22" w:author="Nick Maxwell" w:date="2021-12-19T11:46:00Z" w:initials="NM">
+  <w:comment w:id="23" w:author="Nick Maxwell" w:date="2021-12-19T11:46:00Z" w:initials="NM">
     <w:p>
       <w:pPr>
         <w:pStyle w:val="CommentText"/>
@@ -1595,7 +1619,7 @@
       </w:r>
     </w:p>
   </w:comment>
-  <w:comment w:id="23" w:author="Nick Maxwell" w:date="2021-12-17T14:25:00Z" w:initials="NM">
+  <w:comment w:id="24" w:author="Nick Maxwell" w:date="2021-12-17T14:25:00Z" w:initials="NM">
     <w:p>
       <w:pPr>
         <w:pStyle w:val="CommentText"/>
@@ -1611,7 +1635,7 @@
       </w:r>
     </w:p>
   </w:comment>
-  <w:comment w:id="24" w:author="Nick Maxwell" w:date="2021-12-17T14:32:00Z" w:initials="NM">
+  <w:comment w:id="25" w:author="Nick Maxwell" w:date="2021-12-17T14:32:00Z" w:initials="NM">
     <w:p>
       <w:pPr>
         <w:pStyle w:val="CommentText"/>
@@ -1627,7 +1651,7 @@
       </w:r>
     </w:p>
   </w:comment>
-  <w:comment w:id="25" w:author="Nick Maxwell" w:date="2021-12-19T11:48:00Z" w:initials="NM">
+  <w:comment w:id="26" w:author="Nick Maxwell" w:date="2021-12-19T11:48:00Z" w:initials="NM">
     <w:p>
       <w:pPr>
         <w:pStyle w:val="CommentText"/>
@@ -1643,7 +1667,7 @@
       </w:r>
     </w:p>
   </w:comment>
-  <w:comment w:id="26" w:author="Nick Maxwell" w:date="2021-12-20T16:01:00Z" w:initials="NM">
+  <w:comment w:id="27" w:author="Nick Maxwell" w:date="2021-12-20T16:01:00Z" w:initials="NM">
     <w:p>
       <w:pPr>
         <w:pStyle w:val="CommentText"/>
@@ -1659,7 +1683,7 @@
       </w:r>
     </w:p>
   </w:comment>
-  <w:comment w:id="27" w:author="Nicholas Maxwell" w:date="2021-12-16T08:45:00Z" w:initials="NM">
+  <w:comment w:id="28" w:author="Nicholas Maxwell" w:date="2021-12-16T08:45:00Z" w:initials="NM">
     <w:p>
       <w:pPr>
         <w:pStyle w:val="CommentText"/>
@@ -1675,7 +1699,7 @@
       </w:r>
     </w:p>
   </w:comment>
-  <w:comment w:id="28" w:author="Nick Maxwell" w:date="2021-12-17T14:33:00Z" w:initials="NM">
+  <w:comment w:id="29" w:author="Nick Maxwell" w:date="2021-12-17T14:33:00Z" w:initials="NM">
     <w:p>
       <w:pPr>
         <w:pStyle w:val="CommentText"/>
@@ -1691,7 +1715,7 @@
       </w:r>
     </w:p>
   </w:comment>
-  <w:comment w:id="29" w:author="Nick Maxwell" w:date="2021-12-19T11:48:00Z" w:initials="NM">
+  <w:comment w:id="30" w:author="Nick Maxwell" w:date="2021-12-19T11:48:00Z" w:initials="NM">
     <w:p>
       <w:pPr>
         <w:pStyle w:val="CommentText"/>
@@ -1707,7 +1731,7 @@
       </w:r>
     </w:p>
   </w:comment>
-  <w:comment w:id="30" w:author="Nicholas Maxwell" w:date="2021-12-21T14:32:00Z" w:initials="NM">
+  <w:comment w:id="31" w:author="Nicholas Maxwell" w:date="2021-12-21T14:32:00Z" w:initials="NM">
     <w:p>
       <w:pPr>
         <w:pStyle w:val="CommentText"/>
@@ -1741,6 +1765,7 @@
   <w15:commentEx w15:paraId="1D39124C" w15:done="0"/>
   <w15:commentEx w15:paraId="2062AD7C" w15:done="0"/>
   <w15:commentEx w15:paraId="38007E64" w15:done="0"/>
+  <w15:commentEx w15:paraId="390F6487" w15:paraIdParent="38007E64" w15:done="0"/>
   <w15:commentEx w15:paraId="10B9A1D0" w15:done="0"/>
   <w15:commentEx w15:paraId="452219D0" w15:done="0"/>
   <w15:commentEx w15:paraId="67A377BD" w15:done="0"/>
@@ -1777,6 +1802,7 @@
   <w16cex:commentExtensible w16cex:durableId="25686D7A" w16cex:dateUtc="2021-12-18T20:23:00Z"/>
   <w16cex:commentExtensible w16cex:durableId="25686D6E" w16cex:dateUtc="2021-12-18T20:23:00Z"/>
   <w16cex:commentExtensible w16cex:durableId="25686FAB" w16cex:dateUtc="2021-12-18T20:33:00Z"/>
+  <w16cex:commentExtensible w16cex:durableId="256C7CEE" w16cex:dateUtc="2021-12-21T22:18:00Z"/>
   <w16cex:commentExtensible w16cex:durableId="25686F75" w16cex:dateUtc="2021-12-18T20:32:00Z"/>
   <w16cex:commentExtensible w16cex:durableId="25688FEF" w16cex:dateUtc="2021-12-18T22:50:00Z"/>
   <w16cex:commentExtensible w16cex:durableId="256719D8" w16cex:dateUtc="2021-12-17T20:14:00Z"/>
@@ -1813,6 +1839,7 @@
   <w16cid:commentId w16cid:paraId="1D39124C" w16cid:durableId="25686D7A"/>
   <w16cid:commentId w16cid:paraId="2062AD7C" w16cid:durableId="25686D6E"/>
   <w16cid:commentId w16cid:paraId="38007E64" w16cid:durableId="25686FAB"/>
+  <w16cid:commentId w16cid:paraId="390F6487" w16cid:durableId="256C7CEE"/>
   <w16cid:commentId w16cid:paraId="10B9A1D0" w16cid:durableId="25686F75"/>
   <w16cid:commentId w16cid:paraId="452219D0" w16cid:durableId="25688FEF"/>
   <w16cid:commentId w16cid:paraId="67A377BD" w16cid:durableId="256719D8"/>

</xml_diff>